<commit_message>
Test Report Section 3
</commit_message>
<xml_diff>
--- a/Final/Test Report Section 3.docx
+++ b/Final/Test Report Section 3.docx
@@ -1,101 +1,48 @@
 
 <file path=word/document.xml><?xml version="1.0" encoding="utf-8"?>
-<w:document xmlns:o="urn:schemas-microsoft-com:office:office" xmlns:r="http://schemas.openxmlformats.org/officeDocument/2006/relationships" xmlns:v="urn:schemas-microsoft-com:vml" xmlns:w="http://schemas.openxmlformats.org/wordprocessingml/2006/main" xmlns:w10="urn:schemas-microsoft-com:office:word" xmlns:wp="http://schemas.openxmlformats.org/drawingml/2006/wordprocessingDrawing" xmlns:wps="http://schemas.microsoft.com/office/word/2010/wordprocessingShape" xmlns:wpg="http://schemas.microsoft.com/office/word/2010/wordprocessingGroup" xmlns:mc="http://schemas.openxmlformats.org/markup-compatibility/2006" xmlns:wp14="http://schemas.microsoft.com/office/word/2010/wordprocessingDrawing" xmlns:w14="http://schemas.microsoft.com/office/word/2010/wordml" mc:Ignorable="w14 wp14">
+<w:document xmlns:wpc="http://schemas.microsoft.com/office/word/2010/wordprocessingCanvas" xmlns:cx="http://schemas.microsoft.com/office/drawing/2014/chartex" xmlns:cx1="http://schemas.microsoft.com/office/drawing/2015/9/8/chartex" xmlns:cx2="http://schemas.microsoft.com/office/drawing/2015/10/21/chartex" xmlns:cx3="http://schemas.microsoft.com/office/drawing/2016/5/9/chartex" xmlns:cx4="http://schemas.microsoft.com/office/drawing/2016/5/10/chartex" xmlns:cx5="http://schemas.microsoft.com/office/drawing/2016/5/11/chartex" xmlns:cx6="http://schemas.microsoft.com/office/drawing/2016/5/12/chartex" xmlns:cx7="http://schemas.microsoft.com/office/drawing/2016/5/13/chartex" xmlns:cx8="http://schemas.microsoft.com/office/drawing/2016/5/14/chartex" xmlns:mc="http://schemas.openxmlformats.org/markup-compatibility/2006" xmlns:aink="http://schemas.microsoft.com/office/drawing/2016/ink" xmlns:am3d="http://schemas.microsoft.com/office/drawing/2017/model3d" xmlns:o="urn:schemas-microsoft-com:office:office" xmlns:r="http://schemas.openxmlformats.org/officeDocument/2006/relationships" xmlns:m="http://schemas.openxmlformats.org/officeDocument/2006/math" xmlns:v="urn:schemas-microsoft-com:vml" xmlns:wp14="http://schemas.microsoft.com/office/word/2010/wordprocessingDrawing" xmlns:wp="http://schemas.openxmlformats.org/drawingml/2006/wordprocessingDrawing" xmlns:w10="urn:schemas-microsoft-com:office:word" xmlns:w="http://schemas.openxmlformats.org/wordprocessingml/2006/main" xmlns:w14="http://schemas.microsoft.com/office/word/2010/wordml" xmlns:w15="http://schemas.microsoft.com/office/word/2012/wordml" xmlns:w16cid="http://schemas.microsoft.com/office/word/2016/wordml/cid" xmlns:w16se="http://schemas.microsoft.com/office/word/2015/wordml/symex" xmlns:wpg="http://schemas.microsoft.com/office/word/2010/wordprocessingGroup" xmlns:wpi="http://schemas.microsoft.com/office/word/2010/wordprocessingInk" xmlns:wne="http://schemas.microsoft.com/office/word/2006/wordml" xmlns:wps="http://schemas.microsoft.com/office/word/2010/wordprocessingShape" mc:Ignorable="w14 w15 w16se w16cid wp14">
   <w:body>
     <w:p>
       <w:pPr>
         <w:pStyle w:val="Title"/>
-        <w:rPr/>
       </w:pPr>
       <w:r>
-        <w:rPr/>
         <w:t>Test Report Section 3</w:t>
       </w:r>
     </w:p>
+    <w:p/>
     <w:p>
-      <w:pPr>
-        <w:pStyle w:val="Normal"/>
-        <w:rPr/>
-      </w:pPr>
       <w:r>
-        <w:rPr/>
+        <w:t>Our tests will be performed in a variety of environments. As it is primarily a website, we have aimed to perform our tests over a few of web browsers, namely Google Chrome, Microsoft Edge, Mozilla Firefox, Opera and Safari. We have chosen these browsers, o</w:t>
+      </w:r>
+      <w:r>
+        <w:t xml:space="preserve">n both a Windows 10 and Ubuntu Linux Operating System as this will cover the most likely browsers that a User or Admin will use to access the site. Safari was specifically chosen to accommodate for our </w:t>
+      </w:r>
+      <w:proofErr w:type="gramStart"/>
+      <w:r>
+        <w:t>clients</w:t>
+      </w:r>
+      <w:proofErr w:type="gramEnd"/>
+      <w:r>
+        <w:t xml:space="preserve"> personal experience as we know that they mainl</w:t>
+      </w:r>
+      <w:r>
+        <w:t>y operate through a MacBook and Safari browser. These tests will help us ensure that the system built has the longevity that our client desires, as well as the ease of access and better user experience.</w:t>
       </w:r>
     </w:p>
     <w:p>
-      <w:pPr>
-        <w:pStyle w:val="Normal"/>
-        <w:rPr/>
-      </w:pPr>
       <w:r>
-        <w:rPr/>
-        <w:t xml:space="preserve">Our tests will be performed in a variety of environments. As it is primarily a website, we have aimed to perform our tests over a </w:t>
+        <w:t>Some of our systems testing will also be using Comman</w:t>
       </w:r>
       <w:r>
-        <w:rPr/>
-        <w:t>few</w:t>
+        <w:t>d Line Interfaces such as Windows Command Prompt and Linux’s Terminal Window. These will allow both simple access to the system in order to perform the tests but will also be testing the path a future web-developer might take in order to update/fix the sys</w:t>
       </w:r>
       <w:r>
-        <w:rPr/>
-        <w:t xml:space="preserve"> of web browsers, namely Google Chrome, Microsoft Edge, Mozilla Firefox, Opera </w:t>
-      </w:r>
-      <w:r>
-        <w:rPr/>
-        <w:t>and Safari</w:t>
-      </w:r>
-      <w:r>
-        <w:rPr/>
-        <w:t xml:space="preserve">. We have chosen these browsers, on both a Windows 10 and Ubuntu Linux Operating System as this will cover the most likely browsers that a User or Admin will use to access the site. </w:t>
-      </w:r>
-      <w:r>
-        <w:rPr/>
-        <w:t>Safari was specifically chosen to accommodate for our clients personal experience as we know that they mainly operate through a MacBook and Safari browser.</w:t>
-      </w:r>
-      <w:r>
-        <w:rPr/>
-        <w:t xml:space="preserve"> </w:t>
-      </w:r>
-      <w:r>
-        <w:rPr/>
-        <w:t xml:space="preserve">These tests will help us ensure that the system built has the </w:t>
-      </w:r>
-      <w:r>
-        <w:rPr/>
-        <w:t>longevity that our client desires, as well as the ease of access and better user experience.</w:t>
+        <w:t>tem, should that need be.</w:t>
       </w:r>
     </w:p>
     <w:p>
-      <w:pPr>
-        <w:pStyle w:val="Normal"/>
-        <w:rPr/>
-      </w:pPr>
       <w:r>
-        <w:rPr/>
-        <w:t xml:space="preserve">Some of our systems testing will also be using Command Line Interfaces such as Windows Command Prompt and Linux’s </w:t>
-      </w:r>
-      <w:r>
-        <w:rPr/>
-        <w:t>Terminal Window. These will</w:t>
-      </w:r>
-      <w:r>
-        <w:rPr/>
-        <w:t xml:space="preserve"> allow both simple access to the system in order to perform the tests but will also be testing the path a future web-developer might take in order to update/fix the system, should </w:t>
-      </w:r>
-      <w:r>
-        <w:rPr/>
-        <w:t xml:space="preserve">that </w:t>
-      </w:r>
-      <w:r>
-        <w:rPr/>
-        <w:t>need be.</w:t>
-      </w:r>
-    </w:p>
-    <w:p>
-      <w:pPr>
-        <w:pStyle w:val="Normal"/>
-        <w:rPr/>
-      </w:pPr>
-      <w:r>
-        <w:rPr/>
         <w:t>We have a series of classifications ready for any faults that the tests may produce, ordered in ascending severity. These will help us catalogue which faults are in desperate need of fixing and how they affect the user experience.</w:t>
       </w:r>
     </w:p>
@@ -103,15 +50,7 @@
       <w:tblPr>
         <w:tblStyle w:val="TableGrid"/>
         <w:tblW w:w="9016" w:type="dxa"/>
-        <w:jc w:val="left"/>
-        <w:tblInd w:w="0" w:type="dxa"/>
-        <w:tblCellMar>
-          <w:top w:w="0" w:type="dxa"/>
-          <w:left w:w="108" w:type="dxa"/>
-          <w:bottom w:w="0" w:type="dxa"/>
-          <w:right w:w="108" w:type="dxa"/>
-        </w:tblCellMar>
-        <w:tblLook w:noVBand="1" w:val="04a0" w:noHBand="0" w:lastColumn="0" w:firstColumn="1" w:lastRow="0" w:firstRow="1"/>
+        <w:tblLook w:val="04A0" w:firstRow="1" w:lastRow="0" w:firstColumn="1" w:lastColumn="0" w:noHBand="0" w:noVBand="1"/>
       </w:tblPr>
       <w:tblGrid>
         <w:gridCol w:w="845"/>
@@ -119,21 +58,16 @@
         <w:gridCol w:w="6045"/>
       </w:tblGrid>
       <w:tr>
-        <w:trPr/>
         <w:tc>
           <w:tcPr>
             <w:tcW w:w="845" w:type="dxa"/>
-            <w:tcBorders/>
-            <w:shd w:fill="auto" w:val="clear"/>
-          </w:tcPr>
-          <w:p>
-            <w:pPr>
-              <w:pStyle w:val="Normal"/>
-              <w:spacing w:lineRule="auto" w:line="240" w:before="0" w:after="0"/>
-              <w:rPr/>
-            </w:pPr>
-            <w:r>
-              <w:rPr/>
+            <w:shd w:val="clear" w:color="auto" w:fill="auto"/>
+          </w:tcPr>
+          <w:p>
+            <w:pPr>
+              <w:spacing w:after="0" w:line="240" w:lineRule="auto"/>
+            </w:pPr>
+            <w:r>
               <w:t>No.</w:t>
             </w:r>
           </w:p>
@@ -141,17 +75,13 @@
         <w:tc>
           <w:tcPr>
             <w:tcW w:w="2126" w:type="dxa"/>
-            <w:tcBorders/>
-            <w:shd w:fill="auto" w:val="clear"/>
-          </w:tcPr>
-          <w:p>
-            <w:pPr>
-              <w:pStyle w:val="Normal"/>
-              <w:spacing w:lineRule="auto" w:line="240" w:before="0" w:after="0"/>
-              <w:rPr/>
-            </w:pPr>
-            <w:r>
-              <w:rPr/>
+            <w:shd w:val="clear" w:color="auto" w:fill="auto"/>
+          </w:tcPr>
+          <w:p>
+            <w:pPr>
+              <w:spacing w:after="0" w:line="240" w:lineRule="auto"/>
+            </w:pPr>
+            <w:r>
               <w:t>Level of Severity</w:t>
             </w:r>
           </w:p>
@@ -159,38 +89,29 @@
         <w:tc>
           <w:tcPr>
             <w:tcW w:w="6045" w:type="dxa"/>
-            <w:tcBorders/>
-            <w:shd w:fill="auto" w:val="clear"/>
-          </w:tcPr>
-          <w:p>
-            <w:pPr>
-              <w:pStyle w:val="Normal"/>
-              <w:spacing w:lineRule="auto" w:line="240" w:before="0" w:after="0"/>
-              <w:rPr/>
-            </w:pPr>
-            <w:r>
-              <w:rPr/>
+            <w:shd w:val="clear" w:color="auto" w:fill="auto"/>
+          </w:tcPr>
+          <w:p>
+            <w:pPr>
+              <w:spacing w:after="0" w:line="240" w:lineRule="auto"/>
+            </w:pPr>
+            <w:r>
               <w:t>Classification</w:t>
             </w:r>
           </w:p>
         </w:tc>
       </w:tr>
       <w:tr>
-        <w:trPr/>
         <w:tc>
           <w:tcPr>
             <w:tcW w:w="845" w:type="dxa"/>
-            <w:tcBorders/>
-            <w:shd w:fill="auto" w:val="clear"/>
-          </w:tcPr>
-          <w:p>
-            <w:pPr>
-              <w:pStyle w:val="Normal"/>
-              <w:spacing w:lineRule="auto" w:line="240" w:before="0" w:after="0"/>
-              <w:rPr/>
-            </w:pPr>
-            <w:r>
-              <w:rPr/>
+            <w:shd w:val="clear" w:color="auto" w:fill="auto"/>
+          </w:tcPr>
+          <w:p>
+            <w:pPr>
+              <w:spacing w:after="0" w:line="240" w:lineRule="auto"/>
+            </w:pPr>
+            <w:r>
               <w:t>1</w:t>
             </w:r>
           </w:p>
@@ -198,17 +119,13 @@
         <w:tc>
           <w:tcPr>
             <w:tcW w:w="2126" w:type="dxa"/>
-            <w:tcBorders/>
-            <w:shd w:fill="auto" w:val="clear"/>
-          </w:tcPr>
-          <w:p>
-            <w:pPr>
-              <w:pStyle w:val="Normal"/>
-              <w:spacing w:lineRule="auto" w:line="240" w:before="0" w:after="0"/>
-              <w:rPr/>
-            </w:pPr>
-            <w:r>
-              <w:rPr/>
+            <w:shd w:val="clear" w:color="auto" w:fill="auto"/>
+          </w:tcPr>
+          <w:p>
+            <w:pPr>
+              <w:spacing w:after="0" w:line="240" w:lineRule="auto"/>
+            </w:pPr>
+            <w:r>
               <w:t>Mild</w:t>
             </w:r>
           </w:p>
@@ -216,52 +133,32 @@
         <w:tc>
           <w:tcPr>
             <w:tcW w:w="6045" w:type="dxa"/>
-            <w:tcBorders/>
-            <w:shd w:fill="auto" w:val="clear"/>
-          </w:tcPr>
-          <w:p>
-            <w:pPr>
-              <w:pStyle w:val="Normal"/>
-              <w:spacing w:lineRule="auto" w:line="240" w:before="0" w:after="0"/>
-              <w:rPr/>
-            </w:pPr>
-            <w:r>
-              <w:rPr/>
-              <w:t xml:space="preserve">Data is correct and everything is processed, with a few minor unexpected alterations that change nothing functionally. </w:t>
-            </w:r>
-            <w:r>
-              <w:rPr/>
-              <w:t>(</w:t>
-            </w:r>
-            <w:r>
-              <w:rPr>
-                <w:color w:val="CE181E"/>
-              </w:rPr>
-              <w:t>meaning</w:t>
-            </w:r>
-            <w:r>
-              <w:rPr/>
-              <w:t>)</w:t>
+            <w:shd w:val="clear" w:color="auto" w:fill="auto"/>
+          </w:tcPr>
+          <w:p>
+            <w:pPr>
+              <w:spacing w:after="0" w:line="240" w:lineRule="auto"/>
+            </w:pPr>
+            <w:r>
+              <w:t>Data is correct and everything is processed, with a few minor unexpected alterations (e.g. spelling errors, buttons out of line)</w:t>
+            </w:r>
+            <w:r>
+              <w:t xml:space="preserve"> that change nothing functionally.</w:t>
             </w:r>
           </w:p>
         </w:tc>
       </w:tr>
       <w:tr>
-        <w:trPr/>
         <w:tc>
           <w:tcPr>
             <w:tcW w:w="845" w:type="dxa"/>
-            <w:tcBorders/>
-            <w:shd w:fill="auto" w:val="clear"/>
-          </w:tcPr>
-          <w:p>
-            <w:pPr>
-              <w:pStyle w:val="Normal"/>
-              <w:spacing w:lineRule="auto" w:line="240" w:before="0" w:after="0"/>
-              <w:rPr/>
-            </w:pPr>
-            <w:r>
-              <w:rPr/>
+            <w:shd w:val="clear" w:color="auto" w:fill="auto"/>
+          </w:tcPr>
+          <w:p>
+            <w:pPr>
+              <w:spacing w:after="0" w:line="240" w:lineRule="auto"/>
+            </w:pPr>
+            <w:r>
               <w:t>2</w:t>
             </w:r>
           </w:p>
@@ -269,17 +166,13 @@
         <w:tc>
           <w:tcPr>
             <w:tcW w:w="2126" w:type="dxa"/>
-            <w:tcBorders/>
-            <w:shd w:fill="auto" w:val="clear"/>
-          </w:tcPr>
-          <w:p>
-            <w:pPr>
-              <w:pStyle w:val="Normal"/>
-              <w:spacing w:lineRule="auto" w:line="240" w:before="0" w:after="0"/>
-              <w:rPr/>
-            </w:pPr>
-            <w:r>
-              <w:rPr/>
+            <w:shd w:val="clear" w:color="auto" w:fill="auto"/>
+          </w:tcPr>
+          <w:p>
+            <w:pPr>
+              <w:spacing w:after="0" w:line="240" w:lineRule="auto"/>
+            </w:pPr>
+            <w:r>
               <w:t>Annoying</w:t>
             </w:r>
           </w:p>
@@ -287,38 +180,37 @@
         <w:tc>
           <w:tcPr>
             <w:tcW w:w="6045" w:type="dxa"/>
-            <w:tcBorders/>
-            <w:shd w:fill="auto" w:val="clear"/>
-          </w:tcPr>
-          <w:p>
-            <w:pPr>
-              <w:pStyle w:val="Normal"/>
-              <w:spacing w:lineRule="auto" w:line="240" w:before="0" w:after="0"/>
-              <w:rPr/>
-            </w:pPr>
-            <w:r>
-              <w:rPr/>
-              <w:t>Date is presented in way that affects the User Experience negatively but does not change anything functionally.</w:t>
+            <w:shd w:val="clear" w:color="auto" w:fill="auto"/>
+          </w:tcPr>
+          <w:p>
+            <w:pPr>
+              <w:spacing w:after="0" w:line="240" w:lineRule="auto"/>
+            </w:pPr>
+            <w:r>
+              <w:t>Date is presented in way that increases the difficulty of using the system</w:t>
+            </w:r>
+            <w:bookmarkStart w:id="0" w:name="_GoBack"/>
+            <w:bookmarkEnd w:id="0"/>
+            <w:r>
+              <w:t xml:space="preserve"> </w:t>
+            </w:r>
+            <w:r>
+              <w:t>but does not change anything functionally.</w:t>
             </w:r>
           </w:p>
         </w:tc>
       </w:tr>
       <w:tr>
-        <w:trPr/>
         <w:tc>
           <w:tcPr>
             <w:tcW w:w="845" w:type="dxa"/>
-            <w:tcBorders/>
-            <w:shd w:fill="auto" w:val="clear"/>
-          </w:tcPr>
-          <w:p>
-            <w:pPr>
-              <w:pStyle w:val="Normal"/>
-              <w:spacing w:lineRule="auto" w:line="240" w:before="0" w:after="0"/>
-              <w:rPr/>
-            </w:pPr>
-            <w:r>
-              <w:rPr/>
+            <w:shd w:val="clear" w:color="auto" w:fill="auto"/>
+          </w:tcPr>
+          <w:p>
+            <w:pPr>
+              <w:spacing w:after="0" w:line="240" w:lineRule="auto"/>
+            </w:pPr>
+            <w:r>
               <w:t>3</w:t>
             </w:r>
           </w:p>
@@ -326,17 +218,13 @@
         <w:tc>
           <w:tcPr>
             <w:tcW w:w="2126" w:type="dxa"/>
-            <w:tcBorders/>
-            <w:shd w:fill="auto" w:val="clear"/>
-          </w:tcPr>
-          <w:p>
-            <w:pPr>
-              <w:pStyle w:val="Normal"/>
-              <w:spacing w:lineRule="auto" w:line="240" w:before="0" w:after="0"/>
-              <w:rPr/>
-            </w:pPr>
-            <w:r>
-              <w:rPr/>
+            <w:shd w:val="clear" w:color="auto" w:fill="auto"/>
+          </w:tcPr>
+          <w:p>
+            <w:pPr>
+              <w:spacing w:after="0" w:line="240" w:lineRule="auto"/>
+            </w:pPr>
+            <w:r>
               <w:t>Serious</w:t>
             </w:r>
           </w:p>
@@ -344,38 +232,29 @@
         <w:tc>
           <w:tcPr>
             <w:tcW w:w="6045" w:type="dxa"/>
-            <w:tcBorders/>
-            <w:shd w:fill="auto" w:val="clear"/>
-          </w:tcPr>
-          <w:p>
-            <w:pPr>
-              <w:pStyle w:val="Normal"/>
-              <w:spacing w:lineRule="auto" w:line="240" w:before="0" w:after="0"/>
-              <w:rPr/>
-            </w:pPr>
-            <w:r>
-              <w:rPr/>
+            <w:shd w:val="clear" w:color="auto" w:fill="auto"/>
+          </w:tcPr>
+          <w:p>
+            <w:pPr>
+              <w:spacing w:after="0" w:line="240" w:lineRule="auto"/>
+            </w:pPr>
+            <w:r>
               <w:t>An important piece of data for either the system or the user is either lost or processed incorrectly.</w:t>
             </w:r>
           </w:p>
         </w:tc>
       </w:tr>
       <w:tr>
-        <w:trPr/>
         <w:tc>
           <w:tcPr>
             <w:tcW w:w="845" w:type="dxa"/>
-            <w:tcBorders/>
-            <w:shd w:fill="auto" w:val="clear"/>
-          </w:tcPr>
-          <w:p>
-            <w:pPr>
-              <w:pStyle w:val="Normal"/>
-              <w:spacing w:lineRule="auto" w:line="240" w:before="0" w:after="0"/>
-              <w:rPr/>
-            </w:pPr>
-            <w:r>
-              <w:rPr/>
+            <w:shd w:val="clear" w:color="auto" w:fill="auto"/>
+          </w:tcPr>
+          <w:p>
+            <w:pPr>
+              <w:spacing w:after="0" w:line="240" w:lineRule="auto"/>
+            </w:pPr>
+            <w:r>
               <w:t>4</w:t>
             </w:r>
           </w:p>
@@ -383,17 +262,13 @@
         <w:tc>
           <w:tcPr>
             <w:tcW w:w="2126" w:type="dxa"/>
-            <w:tcBorders/>
-            <w:shd w:fill="auto" w:val="clear"/>
-          </w:tcPr>
-          <w:p>
-            <w:pPr>
-              <w:pStyle w:val="Normal"/>
-              <w:spacing w:lineRule="auto" w:line="240" w:before="0" w:after="0"/>
-              <w:rPr/>
-            </w:pPr>
-            <w:r>
-              <w:rPr/>
+            <w:shd w:val="clear" w:color="auto" w:fill="auto"/>
+          </w:tcPr>
+          <w:p>
+            <w:pPr>
+              <w:spacing w:after="0" w:line="240" w:lineRule="auto"/>
+            </w:pPr>
+            <w:r>
               <w:t>Extreme</w:t>
             </w:r>
           </w:p>
@@ -401,38 +276,32 @@
         <w:tc>
           <w:tcPr>
             <w:tcW w:w="6045" w:type="dxa"/>
-            <w:tcBorders/>
-            <w:shd w:fill="auto" w:val="clear"/>
-          </w:tcPr>
-          <w:p>
-            <w:pPr>
-              <w:pStyle w:val="Normal"/>
-              <w:spacing w:lineRule="auto" w:line="240" w:before="0" w:after="0"/>
-              <w:rPr/>
-            </w:pPr>
-            <w:r>
-              <w:rPr/>
-              <w:t>An active series of disruptions in the running of the system or the viewing of the web-pages.</w:t>
+            <w:shd w:val="clear" w:color="auto" w:fill="auto"/>
+          </w:tcPr>
+          <w:p>
+            <w:pPr>
+              <w:spacing w:after="0" w:line="240" w:lineRule="auto"/>
+            </w:pPr>
+            <w:r>
+              <w:t xml:space="preserve">An active series of disruptions in the running of the system or the viewing of the </w:t>
+            </w:r>
+            <w:r>
+              <w:t>web-pages.</w:t>
             </w:r>
           </w:p>
         </w:tc>
       </w:tr>
       <w:tr>
-        <w:trPr/>
         <w:tc>
           <w:tcPr>
             <w:tcW w:w="845" w:type="dxa"/>
-            <w:tcBorders/>
-            <w:shd w:fill="auto" w:val="clear"/>
-          </w:tcPr>
-          <w:p>
-            <w:pPr>
-              <w:pStyle w:val="Normal"/>
-              <w:spacing w:lineRule="auto" w:line="240" w:before="0" w:after="0"/>
-              <w:rPr/>
-            </w:pPr>
-            <w:r>
-              <w:rPr/>
+            <w:shd w:val="clear" w:color="auto" w:fill="auto"/>
+          </w:tcPr>
+          <w:p>
+            <w:pPr>
+              <w:spacing w:after="0" w:line="240" w:lineRule="auto"/>
+            </w:pPr>
+            <w:r>
               <w:t>5</w:t>
             </w:r>
           </w:p>
@@ -440,17 +309,13 @@
         <w:tc>
           <w:tcPr>
             <w:tcW w:w="2126" w:type="dxa"/>
-            <w:tcBorders/>
-            <w:shd w:fill="auto" w:val="clear"/>
-          </w:tcPr>
-          <w:p>
-            <w:pPr>
-              <w:pStyle w:val="Normal"/>
-              <w:spacing w:lineRule="auto" w:line="240" w:before="0" w:after="0"/>
-              <w:rPr/>
-            </w:pPr>
-            <w:r>
-              <w:rPr/>
+            <w:shd w:val="clear" w:color="auto" w:fill="auto"/>
+          </w:tcPr>
+          <w:p>
+            <w:pPr>
+              <w:spacing w:after="0" w:line="240" w:lineRule="auto"/>
+            </w:pPr>
+            <w:r>
               <w:t>Intolerable</w:t>
             </w:r>
           </w:p>
@@ -458,38 +323,29 @@
         <w:tc>
           <w:tcPr>
             <w:tcW w:w="6045" w:type="dxa"/>
-            <w:tcBorders/>
-            <w:shd w:fill="auto" w:val="clear"/>
-          </w:tcPr>
-          <w:p>
-            <w:pPr>
-              <w:pStyle w:val="Normal"/>
-              <w:spacing w:lineRule="auto" w:line="240" w:before="0" w:after="0"/>
-              <w:rPr/>
-            </w:pPr>
-            <w:r>
-              <w:rPr/>
+            <w:shd w:val="clear" w:color="auto" w:fill="auto"/>
+          </w:tcPr>
+          <w:p>
+            <w:pPr>
+              <w:spacing w:after="0" w:line="240" w:lineRule="auto"/>
+            </w:pPr>
+            <w:r>
               <w:t>Data that is outside the bounds of what should be processed being deleted or altered.</w:t>
             </w:r>
           </w:p>
         </w:tc>
       </w:tr>
       <w:tr>
-        <w:trPr/>
         <w:tc>
           <w:tcPr>
             <w:tcW w:w="845" w:type="dxa"/>
-            <w:tcBorders/>
-            <w:shd w:fill="auto" w:val="clear"/>
-          </w:tcPr>
-          <w:p>
-            <w:pPr>
-              <w:pStyle w:val="Normal"/>
-              <w:spacing w:lineRule="auto" w:line="240" w:before="0" w:after="0"/>
-              <w:rPr/>
-            </w:pPr>
-            <w:r>
-              <w:rPr/>
+            <w:shd w:val="clear" w:color="auto" w:fill="auto"/>
+          </w:tcPr>
+          <w:p>
+            <w:pPr>
+              <w:spacing w:after="0" w:line="240" w:lineRule="auto"/>
+            </w:pPr>
+            <w:r>
               <w:t>6</w:t>
             </w:r>
           </w:p>
@@ -497,17 +353,13 @@
         <w:tc>
           <w:tcPr>
             <w:tcW w:w="2126" w:type="dxa"/>
-            <w:tcBorders/>
-            <w:shd w:fill="auto" w:val="clear"/>
-          </w:tcPr>
-          <w:p>
-            <w:pPr>
-              <w:pStyle w:val="Normal"/>
-              <w:spacing w:lineRule="auto" w:line="240" w:before="0" w:after="0"/>
-              <w:rPr/>
-            </w:pPr>
-            <w:r>
-              <w:rPr/>
+            <w:shd w:val="clear" w:color="auto" w:fill="auto"/>
+          </w:tcPr>
+          <w:p>
+            <w:pPr>
+              <w:spacing w:after="0" w:line="240" w:lineRule="auto"/>
+            </w:pPr>
+            <w:r>
               <w:t>Catastrophic</w:t>
             </w:r>
           </w:p>
@@ -515,78 +367,58 @@
         <w:tc>
           <w:tcPr>
             <w:tcW w:w="6045" w:type="dxa"/>
-            <w:tcBorders/>
-            <w:shd w:fill="auto" w:val="clear"/>
-          </w:tcPr>
-          <w:p>
-            <w:pPr>
-              <w:pStyle w:val="Normal"/>
-              <w:spacing w:lineRule="auto" w:line="240" w:before="0" w:after="0"/>
-              <w:rPr/>
-            </w:pPr>
-            <w:r>
-              <w:rPr/>
-              <w:t xml:space="preserve">A full shutdown of the server or database. </w:t>
-            </w:r>
-            <w:bookmarkStart w:id="0" w:name="_GoBack"/>
-            <w:bookmarkEnd w:id="0"/>
-            <w:r>
-              <w:rPr/>
-              <w:t>Also, if parts of the Admin Page and confidential information is accessed by unauthorised users.</w:t>
+            <w:shd w:val="clear" w:color="auto" w:fill="auto"/>
+          </w:tcPr>
+          <w:p>
+            <w:pPr>
+              <w:spacing w:after="0" w:line="240" w:lineRule="auto"/>
+            </w:pPr>
+            <w:r>
+              <w:t>A full shutdown of the server or database. Also, if parts of the Admin Page and confidential information is accessed by unauthor</w:t>
+            </w:r>
+            <w:r>
+              <w:t>ised users.</w:t>
             </w:r>
           </w:p>
         </w:tc>
       </w:tr>
     </w:tbl>
-    <w:p>
-      <w:pPr>
-        <w:pStyle w:val="Normal"/>
-        <w:spacing w:before="0" w:after="160"/>
-        <w:rPr/>
-      </w:pPr>
-      <w:r>
-        <w:rPr/>
-      </w:r>
-    </w:p>
+    <w:p/>
     <w:sectPr>
-      <w:type w:val="nextPage"/>
       <w:pgSz w:w="11906" w:h="16838"/>
-      <w:pgMar w:left="1440" w:right="1440" w:header="0" w:top="1440" w:footer="0" w:bottom="1440" w:gutter="0"/>
-      <w:pgNumType w:fmt="decimal"/>
-      <w:formProt w:val="false"/>
-      <w:textDirection w:val="lrTb"/>
-      <w:docGrid w:type="default" w:linePitch="360" w:charSpace="4096"/>
+      <w:pgMar w:top="1440" w:right="1440" w:bottom="1440" w:left="1440" w:header="0" w:footer="0" w:gutter="0"/>
+      <w:cols w:space="720"/>
+      <w:formProt w:val="0"/>
+      <w:docGrid w:linePitch="360" w:charSpace="4096"/>
     </w:sectPr>
   </w:body>
 </w:document>
 </file>
 
 <file path=word/styles.xml><?xml version="1.0" encoding="utf-8"?>
-<w:styles xmlns:w="http://schemas.openxmlformats.org/wordprocessingml/2006/main" xmlns:w14="http://schemas.microsoft.com/office/word/2010/wordml" xmlns:mc="http://schemas.openxmlformats.org/markup-compatibility/2006" mc:Ignorable="w14">
+<w:styles xmlns:mc="http://schemas.openxmlformats.org/markup-compatibility/2006" xmlns:r="http://schemas.openxmlformats.org/officeDocument/2006/relationships" xmlns:w="http://schemas.openxmlformats.org/wordprocessingml/2006/main" xmlns:w14="http://schemas.microsoft.com/office/word/2010/wordml" xmlns:w15="http://schemas.microsoft.com/office/word/2012/wordml" xmlns:w16cid="http://schemas.microsoft.com/office/word/2016/wordml/cid" xmlns:w16se="http://schemas.microsoft.com/office/word/2015/wordml/symex" mc:Ignorable="w14 w15 w16se w16cid">
   <w:docDefaults>
     <w:rPrDefault>
       <w:rPr>
-        <w:rFonts w:ascii="Calibri" w:hAnsi="Calibri" w:eastAsia="Calibri" w:cs="" w:asciiTheme="minorHAnsi" w:cstheme="minorBidi" w:eastAsiaTheme="minorHAnsi" w:hAnsiTheme="minorHAnsi"/>
+        <w:rFonts w:asciiTheme="minorHAnsi" w:eastAsiaTheme="minorHAnsi" w:hAnsiTheme="minorHAnsi" w:cstheme="minorBidi"/>
         <w:sz w:val="22"/>
         <w:szCs w:val="22"/>
         <w:lang w:val="en-GB" w:eastAsia="en-US" w:bidi="ar-SA"/>
       </w:rPr>
     </w:rPrDefault>
-    <w:pPrDefault>
-      <w:pPr/>
-    </w:pPrDefault>
+    <w:pPrDefault/>
   </w:docDefaults>
   <w:latentStyles w:defLockedState="0" w:defUIPriority="99" w:defSemiHidden="0" w:defUnhideWhenUsed="0" w:defQFormat="0" w:count="375">
     <w:lsdException w:name="Normal" w:uiPriority="0" w:qFormat="1"/>
     <w:lsdException w:name="heading 1" w:uiPriority="9" w:qFormat="1"/>
-    <w:lsdException w:name="heading 2" w:uiPriority="9" w:semiHidden="1" w:unhideWhenUsed="1" w:qFormat="1"/>
-    <w:lsdException w:name="heading 3" w:uiPriority="9" w:semiHidden="1" w:unhideWhenUsed="1" w:qFormat="1"/>
-    <w:lsdException w:name="heading 4" w:uiPriority="9" w:semiHidden="1" w:unhideWhenUsed="1" w:qFormat="1"/>
-    <w:lsdException w:name="heading 5" w:uiPriority="9" w:semiHidden="1" w:unhideWhenUsed="1" w:qFormat="1"/>
-    <w:lsdException w:name="heading 6" w:uiPriority="9" w:semiHidden="1" w:unhideWhenUsed="1" w:qFormat="1"/>
-    <w:lsdException w:name="heading 7" w:uiPriority="9" w:semiHidden="1" w:unhideWhenUsed="1" w:qFormat="1"/>
-    <w:lsdException w:name="heading 8" w:uiPriority="9" w:semiHidden="1" w:unhideWhenUsed="1" w:qFormat="1"/>
-    <w:lsdException w:name="heading 9" w:uiPriority="9" w:semiHidden="1" w:unhideWhenUsed="1" w:qFormat="1"/>
+    <w:lsdException w:name="heading 2" w:semiHidden="1" w:uiPriority="9" w:unhideWhenUsed="1" w:qFormat="1"/>
+    <w:lsdException w:name="heading 3" w:semiHidden="1" w:uiPriority="9" w:unhideWhenUsed="1" w:qFormat="1"/>
+    <w:lsdException w:name="heading 4" w:semiHidden="1" w:uiPriority="9" w:unhideWhenUsed="1" w:qFormat="1"/>
+    <w:lsdException w:name="heading 5" w:semiHidden="1" w:uiPriority="9" w:unhideWhenUsed="1" w:qFormat="1"/>
+    <w:lsdException w:name="heading 6" w:semiHidden="1" w:uiPriority="9" w:unhideWhenUsed="1" w:qFormat="1"/>
+    <w:lsdException w:name="heading 7" w:semiHidden="1" w:uiPriority="9" w:unhideWhenUsed="1" w:qFormat="1"/>
+    <w:lsdException w:name="heading 8" w:semiHidden="1" w:uiPriority="9" w:unhideWhenUsed="1" w:qFormat="1"/>
+    <w:lsdException w:name="heading 9" w:semiHidden="1" w:uiPriority="9" w:unhideWhenUsed="1" w:qFormat="1"/>
     <w:lsdException w:name="index 1" w:semiHidden="1" w:unhideWhenUsed="1"/>
     <w:lsdException w:name="index 2" w:semiHidden="1" w:unhideWhenUsed="1"/>
     <w:lsdException w:name="index 3" w:semiHidden="1" w:unhideWhenUsed="1"/>
@@ -596,22 +428,22 @@
     <w:lsdException w:name="index 7" w:semiHidden="1" w:unhideWhenUsed="1"/>
     <w:lsdException w:name="index 8" w:semiHidden="1" w:unhideWhenUsed="1"/>
     <w:lsdException w:name="index 9" w:semiHidden="1" w:unhideWhenUsed="1"/>
-    <w:lsdException w:name="toc 1" w:uiPriority="39" w:semiHidden="1" w:unhideWhenUsed="1"/>
-    <w:lsdException w:name="toc 2" w:uiPriority="39" w:semiHidden="1" w:unhideWhenUsed="1"/>
-    <w:lsdException w:name="toc 3" w:uiPriority="39" w:semiHidden="1" w:unhideWhenUsed="1"/>
-    <w:lsdException w:name="toc 4" w:uiPriority="39" w:semiHidden="1" w:unhideWhenUsed="1"/>
-    <w:lsdException w:name="toc 5" w:uiPriority="39" w:semiHidden="1" w:unhideWhenUsed="1"/>
-    <w:lsdException w:name="toc 6" w:uiPriority="39" w:semiHidden="1" w:unhideWhenUsed="1"/>
-    <w:lsdException w:name="toc 7" w:uiPriority="39" w:semiHidden="1" w:unhideWhenUsed="1"/>
-    <w:lsdException w:name="toc 8" w:uiPriority="39" w:semiHidden="1" w:unhideWhenUsed="1"/>
-    <w:lsdException w:name="toc 9" w:uiPriority="39" w:semiHidden="1" w:unhideWhenUsed="1"/>
+    <w:lsdException w:name="toc 1" w:semiHidden="1" w:uiPriority="39" w:unhideWhenUsed="1"/>
+    <w:lsdException w:name="toc 2" w:semiHidden="1" w:uiPriority="39" w:unhideWhenUsed="1"/>
+    <w:lsdException w:name="toc 3" w:semiHidden="1" w:uiPriority="39" w:unhideWhenUsed="1"/>
+    <w:lsdException w:name="toc 4" w:semiHidden="1" w:uiPriority="39" w:unhideWhenUsed="1"/>
+    <w:lsdException w:name="toc 5" w:semiHidden="1" w:uiPriority="39" w:unhideWhenUsed="1"/>
+    <w:lsdException w:name="toc 6" w:semiHidden="1" w:uiPriority="39" w:unhideWhenUsed="1"/>
+    <w:lsdException w:name="toc 7" w:semiHidden="1" w:uiPriority="39" w:unhideWhenUsed="1"/>
+    <w:lsdException w:name="toc 8" w:semiHidden="1" w:uiPriority="39" w:unhideWhenUsed="1"/>
+    <w:lsdException w:name="toc 9" w:semiHidden="1" w:uiPriority="39" w:unhideWhenUsed="1"/>
     <w:lsdException w:name="Normal Indent" w:semiHidden="1" w:unhideWhenUsed="1"/>
     <w:lsdException w:name="footnote text" w:semiHidden="1" w:unhideWhenUsed="1"/>
     <w:lsdException w:name="annotation text" w:semiHidden="1" w:unhideWhenUsed="1"/>
     <w:lsdException w:name="header" w:semiHidden="1" w:unhideWhenUsed="1"/>
     <w:lsdException w:name="footer" w:semiHidden="1" w:unhideWhenUsed="1"/>
     <w:lsdException w:name="index heading" w:semiHidden="1" w:unhideWhenUsed="1"/>
-    <w:lsdException w:name="caption" w:uiPriority="35" w:semiHidden="1" w:unhideWhenUsed="1" w:qFormat="1"/>
+    <w:lsdException w:name="caption" w:semiHidden="1" w:uiPriority="35" w:unhideWhenUsed="1" w:qFormat="1"/>
     <w:lsdException w:name="table of figures" w:semiHidden="1" w:unhideWhenUsed="1"/>
     <w:lsdException w:name="envelope address" w:semiHidden="1" w:unhideWhenUsed="1"/>
     <w:lsdException w:name="envelope return" w:semiHidden="1" w:unhideWhenUsed="1"/>
@@ -642,7 +474,7 @@
     <w:lsdException w:name="Title" w:uiPriority="10" w:qFormat="1"/>
     <w:lsdException w:name="Closing" w:semiHidden="1" w:unhideWhenUsed="1"/>
     <w:lsdException w:name="Signature" w:semiHidden="1" w:unhideWhenUsed="1"/>
-    <w:lsdException w:name="Default Paragraph Font" w:uiPriority="1" w:semiHidden="1" w:unhideWhenUsed="1"/>
+    <w:lsdException w:name="Default Paragraph Font" w:semiHidden="1" w:uiPriority="1" w:unhideWhenUsed="1"/>
     <w:lsdException w:name="Body Text" w:semiHidden="1" w:unhideWhenUsed="1"/>
     <w:lsdException w:name="Body Text Indent" w:semiHidden="1" w:unhideWhenUsed="1"/>
     <w:lsdException w:name="List Continue" w:semiHidden="1" w:unhideWhenUsed="1"/>
@@ -842,8 +674,8 @@
     <w:lsdException w:name="Subtle Reference" w:uiPriority="31" w:qFormat="1"/>
     <w:lsdException w:name="Intense Reference" w:uiPriority="32" w:qFormat="1"/>
     <w:lsdException w:name="Book Title" w:uiPriority="33" w:qFormat="1"/>
-    <w:lsdException w:name="Bibliography" w:uiPriority="37" w:semiHidden="1" w:unhideWhenUsed="1"/>
-    <w:lsdException w:name="TOC Heading" w:uiPriority="39" w:semiHidden="1" w:unhideWhenUsed="1" w:qFormat="1"/>
+    <w:lsdException w:name="Bibliography" w:semiHidden="1" w:uiPriority="37" w:unhideWhenUsed="1"/>
+    <w:lsdException w:name="TOC Heading" w:semiHidden="1" w:uiPriority="39" w:unhideWhenUsed="1" w:qFormat="1"/>
     <w:lsdException w:name="Plain Table 1" w:uiPriority="41"/>
     <w:lsdException w:name="Plain Table 2" w:uiPriority="42"/>
     <w:lsdException w:name="Plain Table 3" w:uiPriority="43"/>
@@ -953,155 +785,18 @@
     <w:lsdException w:name="Hashtag" w:semiHidden="1" w:unhideWhenUsed="1"/>
     <w:lsdException w:name="Unresolved Mention" w:semiHidden="1" w:unhideWhenUsed="1"/>
   </w:latentStyles>
-  <w:style w:type="paragraph" w:styleId="Normal" w:default="1">
+  <w:style w:type="paragraph" w:default="1" w:styleId="Normal">
     <w:name w:val="Normal"/>
     <w:qFormat/>
     <w:pPr>
-      <w:widowControl/>
-      <w:bidi w:val="0"/>
-      <w:spacing w:lineRule="auto" w:line="259" w:before="0" w:after="160"/>
-      <w:jc w:val="left"/>
+      <w:spacing w:after="160" w:line="259" w:lineRule="auto"/>
     </w:pPr>
-    <w:rPr>
-      <w:rFonts w:ascii="Calibri" w:hAnsi="Calibri" w:eastAsia="Calibri" w:cs="" w:asciiTheme="minorHAnsi" w:cstheme="minorBidi" w:eastAsiaTheme="minorHAnsi" w:hAnsiTheme="minorHAnsi"/>
-      <w:color w:val="auto"/>
-      <w:kern w:val="0"/>
-      <w:sz w:val="22"/>
-      <w:szCs w:val="22"/>
-      <w:lang w:val="en-GB" w:eastAsia="en-US" w:bidi="ar-SA"/>
-    </w:rPr>
-  </w:style>
-  <w:style w:type="character" w:styleId="DefaultParagraphFont" w:default="1">
+  </w:style>
+  <w:style w:type="character" w:default="1" w:styleId="DefaultParagraphFont">
     <w:name w:val="Default Paragraph Font"/>
     <w:uiPriority w:val="1"/>
     <w:semiHidden/>
     <w:unhideWhenUsed/>
-    <w:qFormat/>
-    <w:rPr/>
-  </w:style>
-  <w:style w:type="character" w:styleId="TitleChar" w:customStyle="1">
-    <w:name w:val="Title Char"/>
-    <w:basedOn w:val="DefaultParagraphFont"/>
-    <w:link w:val="Title"/>
-    <w:uiPriority w:val="10"/>
-    <w:qFormat/>
-    <w:rsid w:val="00104980"/>
-    <w:rPr>
-      <w:rFonts w:ascii="Calibri Light" w:hAnsi="Calibri Light" w:eastAsia="" w:cs="" w:asciiTheme="majorHAnsi" w:cstheme="majorBidi" w:eastAsiaTheme="majorEastAsia" w:hAnsiTheme="majorHAnsi"/>
-      <w:spacing w:val="-10"/>
-      <w:kern w:val="2"/>
-      <w:sz w:val="56"/>
-      <w:szCs w:val="56"/>
-    </w:rPr>
-  </w:style>
-  <w:style w:type="character" w:styleId="InternetLink">
-    <w:name w:val="Internet Link"/>
-    <w:basedOn w:val="DefaultParagraphFont"/>
-    <w:uiPriority w:val="99"/>
-    <w:unhideWhenUsed/>
-    <w:rsid w:val="00561af5"/>
-    <w:rPr>
-      <w:color w:val="0563C1" w:themeColor="hyperlink"/>
-      <w:u w:val="single"/>
-    </w:rPr>
-  </w:style>
-  <w:style w:type="character" w:styleId="UnresolvedMention">
-    <w:name w:val="Unresolved Mention"/>
-    <w:basedOn w:val="DefaultParagraphFont"/>
-    <w:uiPriority w:val="99"/>
-    <w:semiHidden/>
-    <w:unhideWhenUsed/>
-    <w:qFormat/>
-    <w:rsid w:val="00561af5"/>
-    <w:rPr>
-      <w:color w:val="605E5C"/>
-      <w:shd w:fill="E1DFDD" w:val="clear"/>
-    </w:rPr>
-  </w:style>
-  <w:style w:type="paragraph" w:styleId="Heading">
-    <w:name w:val="Heading"/>
-    <w:basedOn w:val="Normal"/>
-    <w:next w:val="TextBody"/>
-    <w:qFormat/>
-    <w:pPr>
-      <w:keepNext w:val="true"/>
-      <w:spacing w:before="240" w:after="120"/>
-    </w:pPr>
-    <w:rPr>
-      <w:rFonts w:ascii="Liberation Sans" w:hAnsi="Liberation Sans" w:eastAsia="Noto Sans CJK SC Regular" w:cs="Lohit Devanagari"/>
-      <w:sz w:val="28"/>
-      <w:szCs w:val="28"/>
-    </w:rPr>
-  </w:style>
-  <w:style w:type="paragraph" w:styleId="TextBody">
-    <w:name w:val="Body Text"/>
-    <w:basedOn w:val="Normal"/>
-    <w:pPr>
-      <w:spacing w:lineRule="auto" w:line="276" w:before="0" w:after="140"/>
-    </w:pPr>
-    <w:rPr/>
-  </w:style>
-  <w:style w:type="paragraph" w:styleId="List">
-    <w:name w:val="List"/>
-    <w:basedOn w:val="TextBody"/>
-    <w:pPr/>
-    <w:rPr>
-      <w:rFonts w:cs="Lohit Devanagari"/>
-    </w:rPr>
-  </w:style>
-  <w:style w:type="paragraph" w:styleId="Caption">
-    <w:name w:val="Caption"/>
-    <w:basedOn w:val="Normal"/>
-    <w:qFormat/>
-    <w:pPr>
-      <w:suppressLineNumbers/>
-      <w:spacing w:before="120" w:after="120"/>
-    </w:pPr>
-    <w:rPr>
-      <w:rFonts w:cs="Lohit Devanagari"/>
-      <w:i/>
-      <w:iCs/>
-      <w:sz w:val="24"/>
-      <w:szCs w:val="24"/>
-    </w:rPr>
-  </w:style>
-  <w:style w:type="paragraph" w:styleId="Index">
-    <w:name w:val="Index"/>
-    <w:basedOn w:val="Normal"/>
-    <w:qFormat/>
-    <w:pPr>
-      <w:suppressLineNumbers/>
-    </w:pPr>
-    <w:rPr>
-      <w:rFonts w:cs="Lohit Devanagari"/>
-    </w:rPr>
-  </w:style>
-  <w:style w:type="paragraph" w:styleId="Title">
-    <w:name w:val="Title"/>
-    <w:basedOn w:val="Normal"/>
-    <w:next w:val="Normal"/>
-    <w:link w:val="TitleChar"/>
-    <w:uiPriority w:val="10"/>
-    <w:qFormat/>
-    <w:rsid w:val="00104980"/>
-    <w:pPr>
-      <w:spacing w:lineRule="auto" w:line="240" w:before="0" w:after="0"/>
-      <w:contextualSpacing/>
-    </w:pPr>
-    <w:rPr>
-      <w:rFonts w:ascii="Calibri Light" w:hAnsi="Calibri Light" w:eastAsia="" w:cs="" w:asciiTheme="majorHAnsi" w:cstheme="majorBidi" w:eastAsiaTheme="majorEastAsia" w:hAnsiTheme="majorHAnsi"/>
-      <w:spacing w:val="-10"/>
-      <w:kern w:val="2"/>
-      <w:sz w:val="56"/>
-      <w:szCs w:val="56"/>
-    </w:rPr>
-  </w:style>
-  <w:style w:type="numbering" w:styleId="NoList" w:default="1">
-    <w:name w:val="No List"/>
-    <w:uiPriority w:val="99"/>
-    <w:semiHidden/>
-    <w:unhideWhenUsed/>
-    <w:qFormat/>
   </w:style>
   <w:style w:type="table" w:default="1" w:styleId="TableNormal">
     <w:name w:val="Normal Table"/>
@@ -1118,22 +813,140 @@
       </w:tblCellMar>
     </w:tblPr>
   </w:style>
+  <w:style w:type="numbering" w:default="1" w:styleId="NoList">
+    <w:name w:val="No List"/>
+    <w:uiPriority w:val="99"/>
+    <w:semiHidden/>
+    <w:unhideWhenUsed/>
+  </w:style>
+  <w:style w:type="character" w:customStyle="1" w:styleId="TitleChar">
+    <w:name w:val="Title Char"/>
+    <w:basedOn w:val="DefaultParagraphFont"/>
+    <w:link w:val="Title"/>
+    <w:uiPriority w:val="10"/>
+    <w:qFormat/>
+    <w:rsid w:val="00104980"/>
+    <w:rPr>
+      <w:rFonts w:asciiTheme="majorHAnsi" w:eastAsiaTheme="majorEastAsia" w:hAnsiTheme="majorHAnsi" w:cstheme="majorBidi"/>
+      <w:spacing w:val="-10"/>
+      <w:kern w:val="2"/>
+      <w:sz w:val="56"/>
+      <w:szCs w:val="56"/>
+    </w:rPr>
+  </w:style>
+  <w:style w:type="character" w:customStyle="1" w:styleId="InternetLink">
+    <w:name w:val="Internet Link"/>
+    <w:basedOn w:val="DefaultParagraphFont"/>
+    <w:uiPriority w:val="99"/>
+    <w:unhideWhenUsed/>
+    <w:rsid w:val="00561AF5"/>
+    <w:rPr>
+      <w:color w:val="0563C1" w:themeColor="hyperlink"/>
+      <w:u w:val="single"/>
+    </w:rPr>
+  </w:style>
+  <w:style w:type="character" w:styleId="UnresolvedMention">
+    <w:name w:val="Unresolved Mention"/>
+    <w:basedOn w:val="DefaultParagraphFont"/>
+    <w:uiPriority w:val="99"/>
+    <w:semiHidden/>
+    <w:unhideWhenUsed/>
+    <w:qFormat/>
+    <w:rsid w:val="00561AF5"/>
+    <w:rPr>
+      <w:color w:val="605E5C"/>
+      <w:shd w:val="clear" w:color="auto" w:fill="E1DFDD"/>
+    </w:rPr>
+  </w:style>
+  <w:style w:type="paragraph" w:customStyle="1" w:styleId="Heading">
+    <w:name w:val="Heading"/>
+    <w:basedOn w:val="Normal"/>
+    <w:next w:val="BodyText"/>
+    <w:qFormat/>
+    <w:pPr>
+      <w:keepNext/>
+      <w:spacing w:before="240" w:after="120"/>
+    </w:pPr>
+    <w:rPr>
+      <w:rFonts w:ascii="Liberation Sans" w:eastAsia="Noto Sans CJK SC Regular" w:hAnsi="Liberation Sans" w:cs="Lohit Devanagari"/>
+      <w:sz w:val="28"/>
+      <w:szCs w:val="28"/>
+    </w:rPr>
+  </w:style>
+  <w:style w:type="paragraph" w:styleId="BodyText">
+    <w:name w:val="Body Text"/>
+    <w:basedOn w:val="Normal"/>
+    <w:pPr>
+      <w:spacing w:after="140" w:line="276" w:lineRule="auto"/>
+    </w:pPr>
+  </w:style>
+  <w:style w:type="paragraph" w:styleId="List">
+    <w:name w:val="List"/>
+    <w:basedOn w:val="BodyText"/>
+    <w:rPr>
+      <w:rFonts w:cs="Lohit Devanagari"/>
+    </w:rPr>
+  </w:style>
+  <w:style w:type="paragraph" w:styleId="Caption">
+    <w:name w:val="caption"/>
+    <w:basedOn w:val="Normal"/>
+    <w:qFormat/>
+    <w:pPr>
+      <w:suppressLineNumbers/>
+      <w:spacing w:before="120" w:after="120"/>
+    </w:pPr>
+    <w:rPr>
+      <w:rFonts w:cs="Lohit Devanagari"/>
+      <w:i/>
+      <w:iCs/>
+      <w:sz w:val="24"/>
+      <w:szCs w:val="24"/>
+    </w:rPr>
+  </w:style>
+  <w:style w:type="paragraph" w:customStyle="1" w:styleId="Index">
+    <w:name w:val="Index"/>
+    <w:basedOn w:val="Normal"/>
+    <w:qFormat/>
+    <w:pPr>
+      <w:suppressLineNumbers/>
+    </w:pPr>
+    <w:rPr>
+      <w:rFonts w:cs="Lohit Devanagari"/>
+    </w:rPr>
+  </w:style>
+  <w:style w:type="paragraph" w:styleId="Title">
+    <w:name w:val="Title"/>
+    <w:basedOn w:val="Normal"/>
+    <w:next w:val="Normal"/>
+    <w:link w:val="TitleChar"/>
+    <w:uiPriority w:val="10"/>
+    <w:qFormat/>
+    <w:rsid w:val="00104980"/>
+    <w:pPr>
+      <w:spacing w:after="0" w:line="240" w:lineRule="auto"/>
+      <w:contextualSpacing/>
+    </w:pPr>
+    <w:rPr>
+      <w:rFonts w:asciiTheme="majorHAnsi" w:eastAsiaTheme="majorEastAsia" w:hAnsiTheme="majorHAnsi" w:cstheme="majorBidi"/>
+      <w:spacing w:val="-10"/>
+      <w:kern w:val="2"/>
+      <w:sz w:val="56"/>
+      <w:szCs w:val="56"/>
+    </w:rPr>
+  </w:style>
   <w:style w:type="table" w:styleId="TableGrid">
     <w:name w:val="Table Grid"/>
     <w:basedOn w:val="TableNormal"/>
     <w:uiPriority w:val="39"/>
-    <w:rsid w:val="0028039a"/>
-    <w:pPr>
-      <w:spacing w:after="0" w:line="240" w:lineRule="auto"/>
-    </w:pPr>
+    <w:rsid w:val="0028039A"/>
     <w:tblPr>
       <w:tblBorders>
-        <w:top w:val="single" w:color="auto" w:sz="4" w:space="0"/>
-        <w:left w:val="single" w:color="auto" w:sz="4" w:space="0"/>
-        <w:bottom w:val="single" w:color="auto" w:sz="4" w:space="0"/>
-        <w:right w:val="single" w:color="auto" w:sz="4" w:space="0"/>
-        <w:insideH w:val="single" w:color="auto" w:sz="4" w:space="0"/>
-        <w:insideV w:val="single" w:color="auto" w:sz="4" w:space="0"/>
+        <w:top w:val="single" w:sz="4" w:space="0" w:color="auto"/>
+        <w:left w:val="single" w:sz="4" w:space="0" w:color="auto"/>
+        <w:bottom w:val="single" w:sz="4" w:space="0" w:color="auto"/>
+        <w:right w:val="single" w:sz="4" w:space="0" w:color="auto"/>
+        <w:insideH w:val="single" w:sz="4" w:space="0" w:color="auto"/>
+        <w:insideV w:val="single" w:sz="4" w:space="0" w:color="auto"/>
       </w:tblBorders>
     </w:tblPr>
   </w:style>

</xml_diff>